<commit_message>
Update scenario files less NF
</commit_message>
<xml_diff>
--- a/docs/aar/bf/bf1/index.docx
+++ b/docs/aar/bf/bf1/index.docx
@@ -5,104 +5,114 @@
     <w:p>
       <w:pPr>
         <w:rPr>
+          <w:rFonts w:ascii="Times New Roman" w:hAnsi="Times New Roman" w:cs="Times New Roman"/>
           <w:b/>
           <w:bCs/>
-        </w:rPr>
-      </w:pPr>
-      <w:r>
-        <w:rPr>
+          <w:sz w:val="24"/>
+          <w:szCs w:val="24"/>
+        </w:rPr>
+      </w:pPr>
+      <w:r>
+        <w:rPr>
+          <w:rFonts w:ascii="Times New Roman" w:hAnsi="Times New Roman" w:cs="Times New Roman"/>
           <w:b/>
           <w:bCs/>
+          <w:sz w:val="24"/>
+          <w:szCs w:val="24"/>
         </w:rPr>
         <w:t>Baltic Fury</w:t>
       </w:r>
       <w:r>
         <w:rPr>
+          <w:rFonts w:ascii="Times New Roman" w:hAnsi="Times New Roman" w:cs="Times New Roman"/>
           <w:b/>
           <w:bCs/>
-        </w:rPr>
-        <w:t xml:space="preserve"> #1 </w:t>
-      </w:r>
-      <w:r>
-        <w:rPr>
+          <w:sz w:val="24"/>
+          <w:szCs w:val="24"/>
+        </w:rPr>
+        <w:t xml:space="preserve"> #1</w:t>
+      </w:r>
+      <w:r>
+        <w:rPr>
+          <w:rFonts w:ascii="Times New Roman" w:hAnsi="Times New Roman" w:cs="Times New Roman"/>
           <w:b/>
           <w:bCs/>
+          <w:sz w:val="24"/>
+          <w:szCs w:val="24"/>
+        </w:rPr>
+        <w:t>,</w:t>
+      </w:r>
+      <w:r>
+        <w:rPr>
+          <w:rFonts w:ascii="Times New Roman" w:hAnsi="Times New Roman" w:cs="Times New Roman"/>
+          <w:b/>
+          <w:bCs/>
+          <w:sz w:val="24"/>
+          <w:szCs w:val="24"/>
+        </w:rPr>
+        <w:t xml:space="preserve"> </w:t>
+      </w:r>
+      <w:r>
+        <w:rPr>
+          <w:rFonts w:ascii="Times New Roman" w:hAnsi="Times New Roman" w:cs="Times New Roman"/>
+          <w:b/>
+          <w:bCs/>
+          <w:sz w:val="24"/>
+          <w:szCs w:val="24"/>
         </w:rPr>
         <w:t>Storm the Gates</w:t>
+      </w:r>
+      <w:r>
+        <w:rPr>
+          <w:rFonts w:ascii="Times New Roman" w:hAnsi="Times New Roman" w:cs="Times New Roman"/>
+          <w:b/>
+          <w:bCs/>
+          <w:sz w:val="24"/>
+          <w:szCs w:val="24"/>
+        </w:rPr>
+        <w:t>.</w:t>
       </w:r>
     </w:p>
     <w:p>
       <w:pPr>
-        <w:pStyle w:val="Textbody"/>
-        <w:spacing w:after="0"/>
-      </w:pPr>
-      <w:r>
-        <w:rPr>
-          <w:b/>
-          <w:u w:val="single"/>
-        </w:rPr>
-        <w:t xml:space="preserve">You are the commander NATO’s </w:t>
-      </w:r>
-      <w:hyperlink r:id="rId5" w:history="1">
-        <w:r>
-          <w:rPr>
-            <w:rStyle w:val="Hyperlink"/>
-            <w:b/>
-          </w:rPr>
-          <w:t>BALTAP</w:t>
-        </w:r>
-      </w:hyperlink>
-      <w:r>
-        <w:rPr>
-          <w:b/>
-          <w:u w:val="single"/>
-        </w:rPr>
-        <w:t xml:space="preserve"> (Baltic Approaches) Command</w:t>
-      </w:r>
-      <w:r>
-        <w:t xml:space="preserve">.  BALTAP is a joint force of land, sea and air forces arrayed specifically to keep hostile WP forces bottled up in the Baltic Sea. Your forces are primarily Danish and </w:t>
-      </w:r>
-      <w:proofErr w:type="gramStart"/>
-      <w:r>
-        <w:t>German</w:t>
-      </w:r>
-      <w:proofErr w:type="gramEnd"/>
-      <w:r>
-        <w:t xml:space="preserve"> but some NATO reinforcements can be expected. The restricted waters in the western Baltic funnel hostile forces directly to the island of Zeeland and Copenhagen itself. One thing is certain, there will be a lot of combat power deployed into a very small space.</w:t>
+        <w:rPr>
+          <w:rFonts w:ascii="Times New Roman" w:hAnsi="Times New Roman" w:cs="Times New Roman"/>
+          <w:sz w:val="24"/>
+          <w:szCs w:val="24"/>
+        </w:rPr>
+      </w:pPr>
+      <w:r>
+        <w:rPr>
+          <w:rFonts w:ascii="Times New Roman" w:hAnsi="Times New Roman" w:cs="Times New Roman"/>
+          <w:sz w:val="24"/>
+          <w:szCs w:val="24"/>
+        </w:rPr>
+        <w:t>13 Feb 1994, 1300 Zulu</w:t>
+      </w:r>
+      <w:r>
+        <w:rPr>
+          <w:rFonts w:ascii="Times New Roman" w:hAnsi="Times New Roman" w:cs="Times New Roman"/>
+          <w:sz w:val="24"/>
+          <w:szCs w:val="24"/>
+        </w:rPr>
+        <w:t>, 1400 Local</w:t>
       </w:r>
     </w:p>
     <w:p>
       <w:pPr>
-        <w:pStyle w:val="Textbody"/>
-        <w:spacing w:after="0"/>
-      </w:pPr>
-    </w:p>
-    <w:p>
-      <w:pPr>
-        <w:pStyle w:val="Textbody"/>
-        <w:spacing w:after="0"/>
-      </w:pPr>
-      <w:r>
-        <w:t xml:space="preserve">Precautions over the past few hours have put a flight of F-16s forward on Bornholm Island, a few ships to sea and a NATO AWACs forward </w:t>
-      </w:r>
-      <w:proofErr w:type="gramStart"/>
-      <w:r>
-        <w:t>in the area of</w:t>
-      </w:r>
-      <w:proofErr w:type="gramEnd"/>
-      <w:r>
-        <w:t xml:space="preserve"> Kiel Germany. Other forces are preparing but so far there have been no hostilities.</w:t>
-      </w:r>
-    </w:p>
-    <w:p/>
-    <w:p>
+        <w:rPr>
+          <w:rFonts w:ascii="Times New Roman" w:hAnsi="Times New Roman" w:cs="Times New Roman"/>
+          <w:sz w:val="24"/>
+          <w:szCs w:val="24"/>
+        </w:rPr>
+      </w:pPr>
       <w:r>
         <w:rPr>
           <w:noProof/>
         </w:rPr>
         <w:drawing>
-          <wp:inline distT="0" distB="0" distL="0" distR="0" wp14:anchorId="37A96ADD" wp14:editId="0D8B34E7">
-            <wp:extent cx="4876800" cy="2743200"/>
+          <wp:inline distT="0" distB="0" distL="0" distR="0" wp14:anchorId="0688D2A4" wp14:editId="7D21976B">
+            <wp:extent cx="5469467" cy="3076575"/>
             <wp:effectExtent l="0" t="0" r="0" b="0"/>
             <wp:docPr id="2" name="Picture 2" descr="A jet flying in the sky&#10;&#10;Description automatically generated with low confidence"/>
             <wp:cNvGraphicFramePr>
@@ -116,7 +126,7 @@
                     <pic:cNvPicPr/>
                   </pic:nvPicPr>
                   <pic:blipFill>
-                    <a:blip r:embed="rId6" cstate="print">
+                    <a:blip r:embed="rId5" cstate="print">
                       <a:extLst>
                         <a:ext uri="{28A0092B-C50C-407E-A947-70E740481C1C}">
                           <a14:useLocalDpi xmlns:a14="http://schemas.microsoft.com/office/drawing/2010/main" val="0"/>
@@ -130,11 +140,287 @@
                   <pic:spPr>
                     <a:xfrm>
                       <a:off x="0" y="0"/>
-                      <a:ext cx="4876800" cy="2743200"/>
+                      <a:ext cx="5473681" cy="3078945"/>
                     </a:xfrm>
                     <a:prstGeom prst="rect">
                       <a:avLst/>
                     </a:prstGeom>
+                  </pic:spPr>
+                </pic:pic>
+              </a:graphicData>
+            </a:graphic>
+          </wp:inline>
+        </w:drawing>
+      </w:r>
+    </w:p>
+    <w:p>
+      <w:pPr>
+        <w:pStyle w:val="Textbody"/>
+        <w:spacing w:after="0"/>
+        <w:rPr>
+          <w:rFonts w:cs="Times New Roman"/>
+        </w:rPr>
+      </w:pPr>
+      <w:r>
+        <w:rPr>
+          <w:rFonts w:cs="Times New Roman"/>
+          <w:bCs/>
+        </w:rPr>
+        <w:t xml:space="preserve">You are the commander NATO’s </w:t>
+      </w:r>
+      <w:hyperlink r:id="rId6" w:history="1">
+        <w:r>
+          <w:rPr>
+            <w:rStyle w:val="Hyperlink"/>
+            <w:rFonts w:cs="Times New Roman"/>
+            <w:bCs/>
+            <w:u w:val="none"/>
+          </w:rPr>
+          <w:t>BALTAP</w:t>
+        </w:r>
+      </w:hyperlink>
+      <w:r>
+        <w:rPr>
+          <w:rFonts w:cs="Times New Roman"/>
+          <w:bCs/>
+        </w:rPr>
+        <w:t xml:space="preserve"> (Baltic Approaches) Command</w:t>
+      </w:r>
+      <w:r>
+        <w:rPr>
+          <w:rFonts w:cs="Times New Roman"/>
+        </w:rPr>
+        <w:t>.  BALTAP is a joint force of land, sea and air forces arrayed specifically to keep hostile WP forces bottled up in the Baltic Sea. Your forces are primarily Danish and German but some NATO reinforcements can be expected. The restricted waters in the western Baltic funnel hostile forces directly to the island of Zeeland and Copenhagen itself. One thing is certain, there will be a lot of combat power deployed into a very small space.</w:t>
+      </w:r>
+    </w:p>
+    <w:p>
+      <w:pPr>
+        <w:pStyle w:val="Textbody"/>
+        <w:spacing w:after="0"/>
+        <w:rPr>
+          <w:rFonts w:cs="Times New Roman"/>
+        </w:rPr>
+      </w:pPr>
+    </w:p>
+    <w:p>
+      <w:pPr>
+        <w:pStyle w:val="Textbody"/>
+        <w:spacing w:after="0"/>
+        <w:rPr>
+          <w:rFonts w:cs="Times New Roman"/>
+        </w:rPr>
+      </w:pPr>
+      <w:r>
+        <w:rPr>
+          <w:rFonts w:cs="Times New Roman"/>
+        </w:rPr>
+        <w:t>Precautions over the past few hours have put a flight of F-16s forward on Bornholm Island, a few ships to sea and a NATO AWACs forward in the area of Kiel Germany. Other forces are preparing but so far there have been no hostilities.</w:t>
+      </w:r>
+    </w:p>
+    <w:p>
+      <w:r>
+        <w:rPr>
+          <w:noProof/>
+        </w:rPr>
+        <w:lastRenderedPageBreak/>
+        <w:drawing>
+          <wp:inline distT="0" distB="0" distL="0" distR="0" wp14:anchorId="3F4A34C1" wp14:editId="662E7DCF">
+            <wp:extent cx="5715000" cy="4105275"/>
+            <wp:effectExtent l="0" t="0" r="0" b="9525"/>
+            <wp:docPr id="3" name="Picture 3"/>
+            <wp:cNvGraphicFramePr>
+              <a:graphicFrameLocks xmlns:a="http://schemas.openxmlformats.org/drawingml/2006/main" noChangeAspect="1"/>
+            </wp:cNvGraphicFramePr>
+            <a:graphic xmlns:a="http://schemas.openxmlformats.org/drawingml/2006/main">
+              <a:graphicData uri="http://schemas.openxmlformats.org/drawingml/2006/picture">
+                <pic:pic xmlns:pic="http://schemas.openxmlformats.org/drawingml/2006/picture">
+                  <pic:nvPicPr>
+                    <pic:cNvPr id="0" name="Picture 2"/>
+                    <pic:cNvPicPr>
+                      <a:picLocks noChangeAspect="1" noChangeArrowheads="1"/>
+                    </pic:cNvPicPr>
+                  </pic:nvPicPr>
+                  <pic:blipFill>
+                    <a:blip r:embed="rId7">
+                      <a:extLst>
+                        <a:ext uri="{28A0092B-C50C-407E-A947-70E740481C1C}">
+                          <a14:useLocalDpi xmlns:a14="http://schemas.microsoft.com/office/drawing/2010/main" val="0"/>
+                        </a:ext>
+                      </a:extLst>
+                    </a:blip>
+                    <a:srcRect/>
+                    <a:stretch>
+                      <a:fillRect/>
+                    </a:stretch>
+                  </pic:blipFill>
+                  <pic:spPr bwMode="auto">
+                    <a:xfrm>
+                      <a:off x="0" y="0"/>
+                      <a:ext cx="5715000" cy="4105275"/>
+                    </a:xfrm>
+                    <a:prstGeom prst="rect">
+                      <a:avLst/>
+                    </a:prstGeom>
+                    <a:noFill/>
+                  </pic:spPr>
+                </pic:pic>
+              </a:graphicData>
+            </a:graphic>
+          </wp:inline>
+        </w:drawing>
+      </w:r>
+    </w:p>
+    <w:p>
+      <w:pPr>
+        <w:rPr>
+          <w:rFonts w:ascii="Times New Roman" w:hAnsi="Times New Roman"/>
+          <w:sz w:val="24"/>
+          <w:szCs w:val="24"/>
+        </w:rPr>
+      </w:pPr>
+      <w:r>
+        <w:rPr>
+          <w:rFonts w:ascii="Times New Roman" w:hAnsi="Times New Roman"/>
+          <w:b/>
+          <w:bCs/>
+          <w:sz w:val="24"/>
+          <w:szCs w:val="24"/>
+          <w:u w:val="single"/>
+        </w:rPr>
+        <w:t>Baltic</w:t>
+      </w:r>
+      <w:r>
+        <w:rPr>
+          <w:rFonts w:ascii="Times New Roman" w:hAnsi="Times New Roman"/>
+          <w:b/>
+          <w:bCs/>
+          <w:sz w:val="24"/>
+          <w:szCs w:val="24"/>
+          <w:u w:val="single"/>
+        </w:rPr>
+        <w:t xml:space="preserve"> Fury #</w:t>
+      </w:r>
+      <w:r>
+        <w:rPr>
+          <w:rFonts w:ascii="Times New Roman" w:hAnsi="Times New Roman"/>
+          <w:b/>
+          <w:bCs/>
+          <w:sz w:val="24"/>
+          <w:szCs w:val="24"/>
+          <w:u w:val="single"/>
+        </w:rPr>
+        <w:t>1</w:t>
+      </w:r>
+      <w:r>
+        <w:rPr>
+          <w:rFonts w:ascii="Times New Roman" w:hAnsi="Times New Roman"/>
+          <w:sz w:val="24"/>
+          <w:szCs w:val="24"/>
+        </w:rPr>
+        <w:t xml:space="preserve"> </w:t>
+      </w:r>
+      <w:r>
+        <w:rPr>
+          <w:rFonts w:ascii="Times New Roman" w:hAnsi="Times New Roman"/>
+          <w:sz w:val="24"/>
+          <w:szCs w:val="24"/>
+        </w:rPr>
+        <w:t>is an i</w:t>
+      </w:r>
+      <w:r>
+        <w:rPr>
+          <w:rFonts w:ascii="Times New Roman" w:hAnsi="Times New Roman"/>
+          <w:sz w:val="24"/>
+          <w:szCs w:val="24"/>
+        </w:rPr>
+        <w:t>ntense scenario where the Soviets unleash a</w:t>
+      </w:r>
+      <w:r>
+        <w:rPr>
+          <w:rFonts w:ascii="Times New Roman" w:hAnsi="Times New Roman"/>
+          <w:sz w:val="24"/>
+          <w:szCs w:val="24"/>
+        </w:rPr>
+        <w:t xml:space="preserve">n overwhelming onslaught to try and overwhelm NATO defences in the first few hours of the war.  Early in the scenario the player is </w:t>
+      </w:r>
+      <w:r>
+        <w:rPr>
+          <w:rFonts w:ascii="Times New Roman" w:hAnsi="Times New Roman"/>
+          <w:sz w:val="24"/>
+          <w:szCs w:val="24"/>
+        </w:rPr>
+        <w:t xml:space="preserve">scrambling to muster resources and launch key counterstrokes when appropriate. As the game progresses and </w:t>
+      </w:r>
+      <w:r>
+        <w:rPr>
+          <w:rFonts w:ascii="Times New Roman" w:hAnsi="Times New Roman"/>
+          <w:sz w:val="24"/>
+          <w:szCs w:val="24"/>
+        </w:rPr>
+        <w:t xml:space="preserve">the Soviets have largely shot their bolt, NATOs position improves somewhat.  If </w:t>
+      </w:r>
+      <w:r>
+        <w:rPr>
+          <w:rFonts w:ascii="Times New Roman" w:hAnsi="Times New Roman"/>
+          <w:sz w:val="24"/>
+          <w:szCs w:val="24"/>
+        </w:rPr>
+        <w:t>you can weather the storm.</w:t>
+      </w:r>
+      <w:r>
+        <w:rPr>
+          <w:rFonts w:ascii="Times New Roman" w:hAnsi="Times New Roman"/>
+          <w:sz w:val="24"/>
+          <w:szCs w:val="24"/>
+        </w:rPr>
+        <w:t xml:space="preserve"> </w:t>
+      </w:r>
+    </w:p>
+    <w:p>
+      <w:r>
+        <w:lastRenderedPageBreak/>
+        <w:drawing>
+          <wp:inline distT="0" distB="0" distL="0" distR="0" wp14:anchorId="333EF073" wp14:editId="43F99652">
+            <wp:extent cx="5943600" cy="3962400"/>
+            <wp:effectExtent l="0" t="0" r="0" b="0"/>
+            <wp:docPr id="4" name="Picture 4" descr="A picture containing sky, outdoor, plane, road&#10;&#10;Description automatically generated"/>
+            <wp:cNvGraphicFramePr>
+              <a:graphicFrameLocks xmlns:a="http://schemas.openxmlformats.org/drawingml/2006/main" noChangeAspect="1"/>
+            </wp:cNvGraphicFramePr>
+            <a:graphic xmlns:a="http://schemas.openxmlformats.org/drawingml/2006/main">
+              <a:graphicData uri="http://schemas.openxmlformats.org/drawingml/2006/picture">
+                <pic:pic xmlns:pic="http://schemas.openxmlformats.org/drawingml/2006/picture">
+                  <pic:nvPicPr>
+                    <pic:cNvPr id="4" name="Picture 4" descr="A picture containing sky, outdoor, plane, road&#10;&#10;Description automatically generated"/>
+                    <pic:cNvPicPr>
+                      <a:picLocks noChangeAspect="1" noChangeArrowheads="1"/>
+                    </pic:cNvPicPr>
+                  </pic:nvPicPr>
+                  <pic:blipFill>
+                    <a:blip r:embed="rId8">
+                      <a:extLst>
+                        <a:ext uri="{28A0092B-C50C-407E-A947-70E740481C1C}">
+                          <a14:useLocalDpi xmlns:a14="http://schemas.microsoft.com/office/drawing/2010/main" val="0"/>
+                        </a:ext>
+                      </a:extLst>
+                    </a:blip>
+                    <a:srcRect/>
+                    <a:stretch>
+                      <a:fillRect/>
+                    </a:stretch>
+                  </pic:blipFill>
+                  <pic:spPr bwMode="auto">
+                    <a:xfrm>
+                      <a:off x="0" y="0"/>
+                      <a:ext cx="5943600" cy="3962400"/>
+                    </a:xfrm>
+                    <a:prstGeom prst="rect">
+                      <a:avLst/>
+                    </a:prstGeom>
+                    <a:noFill/>
+                    <a:ln>
+                      <a:noFill/>
+                    </a:ln>
                   </pic:spPr>
                 </pic:pic>
               </a:graphicData>
@@ -649,7 +935,6 @@
   <w:style w:type="character" w:default="1" w:styleId="DefaultParagraphFont">
     <w:name w:val="Default Paragraph Font"/>
     <w:uiPriority w:val="1"/>
-    <w:semiHidden/>
     <w:unhideWhenUsed/>
   </w:style>
   <w:style w:type="table" w:default="1" w:styleId="TableNormal">

</xml_diff>